<commit_message>
validating html for gigs and recommend on w3c site
</commit_message>
<xml_diff>
--- a/DansHTML5Validation.docx
+++ b/DansHTML5Validation.docx
@@ -27,10 +27,10 @@
           <w:noProof/>
         </w:rPr>
         <w:drawing>
-          <wp:inline distT="0" distB="0" distL="0" distR="0" wp14:anchorId="034B4E82" wp14:editId="6EFC8D82">
-            <wp:extent cx="6231255" cy="7002780"/>
-            <wp:effectExtent l="0" t="0" r="0" b="7620"/>
-            <wp:docPr id="1" name="Picture 1" descr="Graphical user interface, application&#10;&#10;Description automatically generated"/>
+          <wp:inline distT="0" distB="0" distL="0" distR="0" wp14:anchorId="190E11EC" wp14:editId="36A858F2">
+            <wp:extent cx="6203950" cy="7025640"/>
+            <wp:effectExtent l="0" t="0" r="6350" b="3810"/>
+            <wp:docPr id="1" name="Picture 1" descr="Graphical user interface, text, application&#10;&#10;Description automatically generated"/>
             <wp:cNvGraphicFramePr>
               <a:graphicFrameLocks xmlns:a="http://schemas.openxmlformats.org/drawingml/2006/main" noChangeAspect="1"/>
             </wp:cNvGraphicFramePr>
@@ -38,7 +38,7 @@
               <a:graphicData uri="http://schemas.openxmlformats.org/drawingml/2006/picture">
                 <pic:pic xmlns:pic="http://schemas.openxmlformats.org/drawingml/2006/picture">
                   <pic:nvPicPr>
-                    <pic:cNvPr id="1" name="Picture 1" descr="Graphical user interface, application&#10;&#10;Description automatically generated"/>
+                    <pic:cNvPr id="1" name="Picture 1" descr="Graphical user interface, text, application&#10;&#10;Description automatically generated"/>
                     <pic:cNvPicPr/>
                   </pic:nvPicPr>
                   <pic:blipFill>
@@ -50,7 +50,7 @@
                   <pic:spPr>
                     <a:xfrm>
                       <a:off x="0" y="0"/>
-                      <a:ext cx="6240643" cy="7013330"/>
+                      <a:ext cx="6209873" cy="7032347"/>
                     </a:xfrm>
                     <a:prstGeom prst="rect">
                       <a:avLst/>
@@ -79,10 +79,10 @@
           <w:noProof/>
         </w:rPr>
         <w:drawing>
-          <wp:inline distT="0" distB="0" distL="0" distR="0" wp14:anchorId="60913D43" wp14:editId="67CE866C">
-            <wp:extent cx="6149975" cy="6911340"/>
-            <wp:effectExtent l="0" t="0" r="3175" b="3810"/>
-            <wp:docPr id="2" name="Picture 2" descr="Graphical user interface, application&#10;&#10;Description automatically generated"/>
+          <wp:inline distT="0" distB="0" distL="0" distR="0" wp14:anchorId="57B932DC" wp14:editId="38B48555">
+            <wp:extent cx="6149975" cy="7040880"/>
+            <wp:effectExtent l="0" t="0" r="3175" b="7620"/>
+            <wp:docPr id="5" name="Picture 5" descr="Graphical user interface, text, application, email&#10;&#10;Description automatically generated"/>
             <wp:cNvGraphicFramePr>
               <a:graphicFrameLocks xmlns:a="http://schemas.openxmlformats.org/drawingml/2006/main" noChangeAspect="1"/>
             </wp:cNvGraphicFramePr>
@@ -90,7 +90,7 @@
               <a:graphicData uri="http://schemas.openxmlformats.org/drawingml/2006/picture">
                 <pic:pic xmlns:pic="http://schemas.openxmlformats.org/drawingml/2006/picture">
                   <pic:nvPicPr>
-                    <pic:cNvPr id="2" name="Picture 2" descr="Graphical user interface, application&#10;&#10;Description automatically generated"/>
+                    <pic:cNvPr id="5" name="Picture 5" descr="Graphical user interface, text, application, email&#10;&#10;Description automatically generated"/>
                     <pic:cNvPicPr/>
                   </pic:nvPicPr>
                   <pic:blipFill>
@@ -102,7 +102,7 @@
                   <pic:spPr>
                     <a:xfrm>
                       <a:off x="0" y="0"/>
-                      <a:ext cx="6155334" cy="6917362"/>
+                      <a:ext cx="6153819" cy="7045281"/>
                     </a:xfrm>
                     <a:prstGeom prst="rect">
                       <a:avLst/>
@@ -132,10 +132,10 @@
           <w:noProof/>
         </w:rPr>
         <w:drawing>
-          <wp:inline distT="0" distB="0" distL="0" distR="0" wp14:anchorId="002ECBB2" wp14:editId="6EF2CA24">
-            <wp:extent cx="6231255" cy="6751320"/>
+          <wp:inline distT="0" distB="0" distL="0" distR="0" wp14:anchorId="7590C83D" wp14:editId="6C43FA2B">
+            <wp:extent cx="6231255" cy="6979920"/>
             <wp:effectExtent l="0" t="0" r="0" b="0"/>
-            <wp:docPr id="3" name="Picture 3" descr="Graphical user interface, application&#10;&#10;Description automatically generated"/>
+            <wp:docPr id="6" name="Picture 6" descr="Graphical user interface, text, application&#10;&#10;Description automatically generated"/>
             <wp:cNvGraphicFramePr>
               <a:graphicFrameLocks xmlns:a="http://schemas.openxmlformats.org/drawingml/2006/main" noChangeAspect="1"/>
             </wp:cNvGraphicFramePr>
@@ -143,7 +143,7 @@
               <a:graphicData uri="http://schemas.openxmlformats.org/drawingml/2006/picture">
                 <pic:pic xmlns:pic="http://schemas.openxmlformats.org/drawingml/2006/picture">
                   <pic:nvPicPr>
-                    <pic:cNvPr id="3" name="Picture 3" descr="Graphical user interface, application&#10;&#10;Description automatically generated"/>
+                    <pic:cNvPr id="6" name="Picture 6" descr="Graphical user interface, text, application&#10;&#10;Description automatically generated"/>
                     <pic:cNvPicPr/>
                   </pic:nvPicPr>
                   <pic:blipFill>
@@ -155,7 +155,7 @@
                   <pic:spPr>
                     <a:xfrm>
                       <a:off x="0" y="0"/>
-                      <a:ext cx="6235400" cy="6755811"/>
+                      <a:ext cx="6236328" cy="6985603"/>
                     </a:xfrm>
                     <a:prstGeom prst="rect">
                       <a:avLst/>
@@ -173,7 +173,6 @@
     <w:p/>
     <w:p/>
     <w:p/>
-    <w:p/>
     <w:p>
       <w:r>
         <w:lastRenderedPageBreak/>
@@ -186,10 +185,10 @@
           <w:noProof/>
         </w:rPr>
         <w:drawing>
-          <wp:inline distT="0" distB="0" distL="0" distR="0" wp14:anchorId="37468B1E" wp14:editId="3736E828">
-            <wp:extent cx="6190615" cy="7429500"/>
-            <wp:effectExtent l="0" t="0" r="635" b="0"/>
-            <wp:docPr id="4" name="Picture 4" descr="Graphical user interface, text, application&#10;&#10;Description automatically generated"/>
+          <wp:inline distT="0" distB="0" distL="0" distR="0" wp14:anchorId="11CEF2A1" wp14:editId="5A8FC5D2">
+            <wp:extent cx="6217920" cy="7917180"/>
+            <wp:effectExtent l="0" t="0" r="0" b="7620"/>
+            <wp:docPr id="7" name="Picture 7" descr="Graphical user interface, text, application, email&#10;&#10;Description automatically generated"/>
             <wp:cNvGraphicFramePr>
               <a:graphicFrameLocks xmlns:a="http://schemas.openxmlformats.org/drawingml/2006/main" noChangeAspect="1"/>
             </wp:cNvGraphicFramePr>
@@ -197,7 +196,7 @@
               <a:graphicData uri="http://schemas.openxmlformats.org/drawingml/2006/picture">
                 <pic:pic xmlns:pic="http://schemas.openxmlformats.org/drawingml/2006/picture">
                   <pic:nvPicPr>
-                    <pic:cNvPr id="4" name="Picture 4" descr="Graphical user interface, text, application&#10;&#10;Description automatically generated"/>
+                    <pic:cNvPr id="7" name="Picture 7" descr="Graphical user interface, text, application, email&#10;&#10;Description automatically generated"/>
                     <pic:cNvPicPr/>
                   </pic:nvPicPr>
                   <pic:blipFill>
@@ -209,7 +208,7 @@
                   <pic:spPr>
                     <a:xfrm>
                       <a:off x="0" y="0"/>
-                      <a:ext cx="6196152" cy="7436145"/>
+                      <a:ext cx="6222526" cy="7923045"/>
                     </a:xfrm>
                     <a:prstGeom prst="rect">
                       <a:avLst/>

</xml_diff>